<commit_message>
Update on 21/08/2020 at 11:58
</commit_message>
<xml_diff>
--- a/Documents/School policy documents/Assessment Framework Policy.docx
+++ b/Documents/School policy documents/Assessment Framework Policy.docx
@@ -141,7 +141,7 @@
             <v:path o:extrusionok="f" gradientshapeok="t" o:connecttype="rect"/>
             <o:lock v:ext="edit" aspectratio="t"/>
           </v:shapetype>
-          <v:shape id="_x0000_i1025" type="#_x0000_t75" style="width:366.7pt;height:365.85pt">
+          <v:shape id="_x0000_i1025" type="#_x0000_t75" style="width:367pt;height:365.9pt">
             <v:imagedata r:id="rId8" o:title="School Logo"/>
           </v:shape>
         </w:pict>
@@ -2090,6 +2090,7 @@
           <w:sz w:val="28"/>
         </w:rPr>
       </w:pPr>
+      <w:bookmarkStart w:id="2" w:name="_Hlk43560670"/>
       <w:r>
         <w:rPr>
           <w:rFonts w:ascii="Candara" w:eastAsia="Arial" w:hAnsi="Candara"/>
@@ -2337,49 +2338,84 @@
         <w:pStyle w:val="Caption"/>
         <w:rPr>
           <w:rFonts w:ascii="Candara" w:eastAsia="Arial" w:hAnsi="Candara"/>
-          <w:sz w:val="24"/>
+          <w:b w:val="0"/>
+          <w:bCs w:val="0"/>
+          <w:i/>
+          <w:iCs/>
+          <w:sz w:val="22"/>
+          <w:szCs w:val="18"/>
         </w:rPr>
       </w:pPr>
       <w:r>
         <w:rPr>
           <w:rFonts w:ascii="Candara" w:hAnsi="Candara"/>
+          <w:i/>
+          <w:iCs/>
+          <w:sz w:val="18"/>
+          <w:szCs w:val="18"/>
         </w:rPr>
         <w:t xml:space="preserve">Figure </w:t>
       </w:r>
       <w:r>
         <w:rPr>
           <w:rFonts w:ascii="Candara" w:hAnsi="Candara"/>
+          <w:i/>
+          <w:iCs/>
+          <w:sz w:val="18"/>
+          <w:szCs w:val="18"/>
         </w:rPr>
         <w:fldChar w:fldCharType="begin"/>
       </w:r>
       <w:r>
         <w:rPr>
           <w:rFonts w:ascii="Candara" w:hAnsi="Candara"/>
+          <w:i/>
+          <w:iCs/>
+          <w:sz w:val="18"/>
+          <w:szCs w:val="18"/>
         </w:rPr>
         <w:instrText xml:space="preserve"> SEQ Figure \* ARABIC </w:instrText>
       </w:r>
       <w:r>
         <w:rPr>
           <w:rFonts w:ascii="Candara" w:hAnsi="Candara"/>
+          <w:i/>
+          <w:iCs/>
+          <w:sz w:val="18"/>
+          <w:szCs w:val="18"/>
         </w:rPr>
         <w:fldChar w:fldCharType="separate"/>
       </w:r>
       <w:r>
         <w:rPr>
           <w:rFonts w:ascii="Candara" w:hAnsi="Candara"/>
+          <w:i/>
+          <w:iCs/>
           <w:noProof/>
+          <w:sz w:val="18"/>
+          <w:szCs w:val="18"/>
         </w:rPr>
         <w:t>1</w:t>
       </w:r>
       <w:r>
         <w:rPr>
           <w:rFonts w:ascii="Candara" w:hAnsi="Candara"/>
+          <w:i/>
+          <w:iCs/>
+          <w:sz w:val="18"/>
+          <w:szCs w:val="18"/>
         </w:rPr>
         <w:fldChar w:fldCharType="end"/>
       </w:r>
       <w:r>
         <w:rPr>
           <w:rFonts w:ascii="Candara" w:hAnsi="Candara"/>
+          <w:b w:val="0"/>
+          <w:bCs w:val="0"/>
+          <w:i/>
+          <w:iCs/>
+          <w:sz w:val="18"/>
+          <w:szCs w:val="18"/>
         </w:rPr>
         <w:t>. Table of similarity between National Curriculum attainment groups and Wribbenhall School attainment groups.</w:t>
       </w:r>
@@ -2953,14 +2989,22 @@
         <w:rPr>
           <w:rFonts w:ascii="Candara" w:eastAsia="Arial" w:hAnsi="Candara"/>
           <w:b/>
-        </w:rPr>
-      </w:pPr>
-      <w:r>
-        <w:rPr>
-          <w:rFonts w:ascii="Candara" w:eastAsia="Arial" w:hAnsi="Candara"/>
-          <w:b/>
-        </w:rPr>
-        <w:t xml:space="preserve">Where </w:t>
+          <w:i/>
+          <w:iCs/>
+          <w:sz w:val="18"/>
+          <w:szCs w:val="18"/>
+        </w:rPr>
+      </w:pPr>
+      <w:r>
+        <w:rPr>
+          <w:rFonts w:ascii="Candara" w:eastAsia="Arial" w:hAnsi="Candara"/>
+          <w:b/>
+          <w:i/>
+          <w:iCs/>
+          <w:sz w:val="18"/>
+          <w:szCs w:val="18"/>
+        </w:rPr>
+        <w:t>Key</w:t>
       </w:r>
     </w:p>
     <w:p>
@@ -2970,13 +3014,21 @@
         <w:jc w:val="both"/>
         <w:rPr>
           <w:rFonts w:ascii="Candara" w:eastAsia="Arial" w:hAnsi="Candara"/>
-          <w:b/>
-        </w:rPr>
-      </w:pPr>
-      <w:r>
-        <w:rPr>
-          <w:rFonts w:ascii="Candara" w:eastAsia="Arial" w:hAnsi="Candara"/>
-          <w:b/>
+          <w:bCs/>
+          <w:i/>
+          <w:iCs/>
+          <w:sz w:val="18"/>
+          <w:szCs w:val="18"/>
+        </w:rPr>
+      </w:pPr>
+      <w:r>
+        <w:rPr>
+          <w:rFonts w:ascii="Candara" w:eastAsia="Arial" w:hAnsi="Candara"/>
+          <w:bCs/>
+          <w:i/>
+          <w:iCs/>
+          <w:sz w:val="18"/>
+          <w:szCs w:val="18"/>
         </w:rPr>
         <w:t xml:space="preserve">W= Wribbenhall, </w:t>
       </w:r>
@@ -2988,62 +3040,87 @@
         <w:jc w:val="both"/>
         <w:rPr>
           <w:rFonts w:ascii="Candara" w:eastAsia="Arial" w:hAnsi="Candara"/>
-          <w:b/>
-        </w:rPr>
-      </w:pPr>
-      <w:r>
-        <w:rPr>
-          <w:rFonts w:ascii="Candara" w:eastAsia="Arial" w:hAnsi="Candara"/>
-          <w:b/>
+          <w:bCs/>
+          <w:i/>
+          <w:iCs/>
+          <w:sz w:val="18"/>
+          <w:szCs w:val="18"/>
+        </w:rPr>
+      </w:pPr>
+      <w:r>
+        <w:rPr>
+          <w:rFonts w:ascii="Candara" w:eastAsia="Arial" w:hAnsi="Candara"/>
+          <w:bCs/>
+          <w:i/>
+          <w:iCs/>
+          <w:sz w:val="18"/>
+          <w:szCs w:val="18"/>
         </w:rPr>
         <w:t>C= working towards</w:t>
       </w:r>
       <w:r>
         <w:rPr>
           <w:rFonts w:ascii="Candara" w:eastAsia="Arial" w:hAnsi="Candara"/>
-          <w:b/>
+          <w:bCs/>
+          <w:i/>
+          <w:iCs/>
+          <w:sz w:val="18"/>
+          <w:szCs w:val="18"/>
         </w:rPr>
         <w:t xml:space="preserve"> being</w:t>
       </w:r>
       <w:r>
         <w:rPr>
           <w:rFonts w:ascii="Candara" w:eastAsia="Arial" w:hAnsi="Candara"/>
-          <w:b/>
+          <w:bCs/>
+          <w:i/>
+          <w:iCs/>
+          <w:sz w:val="18"/>
+          <w:szCs w:val="18"/>
         </w:rPr>
         <w:t xml:space="preserve"> </w:t>
       </w:r>
       <w:r>
         <w:rPr>
           <w:rFonts w:ascii="Candara" w:eastAsia="Arial" w:hAnsi="Candara"/>
-          <w:b/>
-        </w:rPr>
-        <w:t xml:space="preserve">on target </w:t>
-      </w:r>
-      <w:r>
-        <w:rPr>
-          <w:rFonts w:ascii="Candara" w:eastAsia="Arial" w:hAnsi="Candara"/>
-          <w:b/>
-        </w:rPr>
-        <w:t xml:space="preserve">to meet </w:t>
-      </w:r>
-      <w:r>
-        <w:rPr>
-          <w:rFonts w:ascii="Candara" w:eastAsia="Arial" w:hAnsi="Candara"/>
-          <w:b/>
-        </w:rPr>
-        <w:t xml:space="preserve">end of </w:t>
-      </w:r>
-      <w:r>
-        <w:rPr>
-          <w:rFonts w:ascii="Candara" w:eastAsia="Arial" w:hAnsi="Candara"/>
-          <w:b/>
+          <w:bCs/>
+          <w:i/>
+          <w:iCs/>
+          <w:sz w:val="18"/>
+          <w:szCs w:val="18"/>
+        </w:rPr>
+        <w:t>on target to meet</w:t>
+      </w:r>
+      <w:r>
+        <w:rPr>
+          <w:rFonts w:ascii="Candara" w:eastAsia="Arial" w:hAnsi="Candara"/>
+          <w:bCs/>
+          <w:i/>
+          <w:iCs/>
+          <w:sz w:val="18"/>
+          <w:szCs w:val="18"/>
+        </w:rPr>
+        <w:t xml:space="preserve"> </w:t>
+      </w:r>
+      <w:r>
+        <w:rPr>
+          <w:rFonts w:ascii="Candara" w:eastAsia="Arial" w:hAnsi="Candara"/>
+          <w:bCs/>
+          <w:i/>
+          <w:iCs/>
+          <w:sz w:val="18"/>
+          <w:szCs w:val="18"/>
         </w:rPr>
         <w:t>end of key stage expectation</w:t>
       </w:r>
       <w:r>
         <w:rPr>
           <w:rFonts w:ascii="Candara" w:eastAsia="Arial" w:hAnsi="Candara"/>
-          <w:b/>
+          <w:bCs/>
+          <w:i/>
+          <w:iCs/>
+          <w:sz w:val="18"/>
+          <w:szCs w:val="18"/>
         </w:rPr>
         <w:t xml:space="preserve">, </w:t>
       </w:r>
@@ -3055,22 +3132,34 @@
         <w:jc w:val="both"/>
         <w:rPr>
           <w:rFonts w:ascii="Candara" w:eastAsia="Arial" w:hAnsi="Candara"/>
-          <w:b/>
-        </w:rPr>
-      </w:pPr>
-      <w:r>
-        <w:rPr>
-          <w:rFonts w:ascii="Candara" w:eastAsia="Arial" w:hAnsi="Candara"/>
-          <w:b/>
+          <w:bCs/>
+          <w:i/>
+          <w:iCs/>
+          <w:sz w:val="18"/>
+          <w:szCs w:val="18"/>
+        </w:rPr>
+      </w:pPr>
+      <w:r>
+        <w:rPr>
+          <w:rFonts w:ascii="Candara" w:eastAsia="Arial" w:hAnsi="Candara"/>
+          <w:bCs/>
+          <w:i/>
+          <w:iCs/>
+          <w:sz w:val="18"/>
+          <w:szCs w:val="18"/>
         </w:rPr>
         <w:t xml:space="preserve">B= </w:t>
       </w:r>
       <w:r>
         <w:rPr>
           <w:rFonts w:ascii="Candara" w:eastAsia="Arial" w:hAnsi="Candara"/>
-          <w:b/>
-        </w:rPr>
-        <w:t>on target to meet end of end of key stage expectation,</w:t>
+          <w:bCs/>
+          <w:i/>
+          <w:iCs/>
+          <w:sz w:val="18"/>
+          <w:szCs w:val="18"/>
+        </w:rPr>
+        <w:t>on target to meet end of key stage expectation,</w:t>
       </w:r>
     </w:p>
     <w:p>
@@ -3080,25 +3169,35 @@
         <w:jc w:val="both"/>
         <w:rPr>
           <w:rFonts w:ascii="Candara" w:eastAsia="Arial" w:hAnsi="Candara"/>
-          <w:b/>
-        </w:rPr>
-      </w:pPr>
-      <w:r>
-        <w:rPr>
-          <w:rFonts w:ascii="Candara" w:eastAsia="Arial" w:hAnsi="Candara"/>
-          <w:b/>
+          <w:bCs/>
+          <w:i/>
+          <w:iCs/>
+          <w:sz w:val="18"/>
+          <w:szCs w:val="18"/>
+        </w:rPr>
+      </w:pPr>
+      <w:r>
+        <w:rPr>
+          <w:rFonts w:ascii="Candara" w:eastAsia="Arial" w:hAnsi="Candara"/>
+          <w:bCs/>
+          <w:i/>
+          <w:iCs/>
+          <w:sz w:val="18"/>
+          <w:szCs w:val="18"/>
         </w:rPr>
         <w:t xml:space="preserve">A= exceeding </w:t>
       </w:r>
       <w:r>
         <w:rPr>
           <w:rFonts w:ascii="Candara" w:eastAsia="Arial" w:hAnsi="Candara"/>
-          <w:b/>
-        </w:rPr>
-        <w:t>target to meet end of end of key stage expectation,</w:t>
-      </w:r>
-      <w:bookmarkStart w:id="2" w:name="_GoBack"/>
-      <w:bookmarkEnd w:id="2"/>
+          <w:bCs/>
+          <w:i/>
+          <w:iCs/>
+          <w:sz w:val="18"/>
+          <w:szCs w:val="18"/>
+        </w:rPr>
+        <w:t>target to meet end of stage expectation,</w:t>
+      </w:r>
     </w:p>
     <w:p>
       <w:pPr>
@@ -3354,29 +3453,57 @@
           <w:rFonts w:ascii="Candara" w:eastAsia="Arial" w:hAnsi="Candara"/>
           <w:sz w:val="24"/>
         </w:rPr>
+        <w:t>The code W1</w:t>
+      </w:r>
+      <w:r>
+        <w:rPr>
+          <w:rFonts w:ascii="Candara" w:eastAsia="Arial" w:hAnsi="Candara"/>
+          <w:sz w:val="24"/>
+        </w:rPr>
+        <w:t>B</w:t>
+      </w:r>
+      <w:r>
+        <w:rPr>
+          <w:rFonts w:ascii="Candara" w:eastAsia="Arial" w:hAnsi="Candara"/>
+          <w:sz w:val="24"/>
+        </w:rPr>
+        <w:t xml:space="preserve"> means that the child is working at a level that is equivalent to the level set by the NC for achieving age related attainment for year 1. However, </w:t>
+      </w:r>
+      <w:r>
+        <w:rPr>
+          <w:rFonts w:ascii="Candara" w:eastAsia="Arial" w:hAnsi="Candara"/>
+          <w:sz w:val="24"/>
+        </w:rPr>
+        <w:t>W1</w:t>
+      </w:r>
+      <w:r>
+        <w:rPr>
+          <w:rFonts w:ascii="Candara" w:eastAsia="Arial" w:hAnsi="Candara"/>
+          <w:sz w:val="24"/>
+        </w:rPr>
+        <w:t>B</w:t>
+      </w:r>
+      <w:r>
+        <w:rPr>
+          <w:rFonts w:ascii="Candara" w:eastAsia="Arial" w:hAnsi="Candara"/>
+          <w:sz w:val="24"/>
+        </w:rPr>
+        <w:t xml:space="preserve"> does</w:t>
+      </w:r>
+      <w:r>
+        <w:rPr>
+          <w:rFonts w:ascii="Candara" w:eastAsia="Arial" w:hAnsi="Candara"/>
+          <w:sz w:val="24"/>
+        </w:rPr>
+        <w:t xml:space="preserve"> not state </w:t>
+      </w:r>
+      <w:r>
+        <w:rPr>
+          <w:rFonts w:ascii="Candara" w:eastAsia="Arial" w:hAnsi="Candara"/>
+          <w:sz w:val="24"/>
+        </w:rPr>
         <w:lastRenderedPageBreak/>
-        <w:t xml:space="preserve">The code W1C means that the child is working at a level that is equivalent to the level set by the NC for achieving age related attainment for year 1. However, </w:t>
-      </w:r>
-      <w:r>
-        <w:rPr>
-          <w:rFonts w:ascii="Candara" w:eastAsia="Arial" w:hAnsi="Candara"/>
-          <w:sz w:val="24"/>
-        </w:rPr>
-        <w:t>W1C</w:t>
-      </w:r>
-      <w:r>
-        <w:rPr>
-          <w:rFonts w:ascii="Candara" w:eastAsia="Arial" w:hAnsi="Candara"/>
-          <w:sz w:val="24"/>
-        </w:rPr>
-        <w:t xml:space="preserve"> does</w:t>
-      </w:r>
-      <w:r>
-        <w:rPr>
-          <w:rFonts w:ascii="Candara" w:eastAsia="Arial" w:hAnsi="Candara"/>
-          <w:sz w:val="24"/>
-        </w:rPr>
-        <w:t xml:space="preserve"> not state a year,</w:t>
+        <w:t>a year,</w:t>
       </w:r>
       <w:r>
         <w:rPr>
@@ -3435,18 +3562,9 @@
         <w:jc w:val="both"/>
         <w:rPr>
           <w:rFonts w:ascii="Candara" w:eastAsia="Arial" w:hAnsi="Candara"/>
-          <w:b/>
-          <w:sz w:val="28"/>
-        </w:rPr>
-      </w:pPr>
-      <w:r>
-        <w:rPr>
-          <w:rFonts w:ascii="Candara" w:eastAsia="Arial" w:hAnsi="Candara"/>
-          <w:b/>
-          <w:sz w:val="28"/>
-        </w:rPr>
-        <w:t>Aims and outcomes for all pupils including SEND</w:t>
-      </w:r>
+          <w:sz w:val="24"/>
+        </w:rPr>
+      </w:pPr>
     </w:p>
     <w:p>
       <w:pPr>
@@ -3455,94 +3573,17 @@
         <w:jc w:val="both"/>
         <w:rPr>
           <w:rFonts w:ascii="Candara" w:eastAsia="Arial" w:hAnsi="Candara"/>
-          <w:sz w:val="24"/>
-        </w:rPr>
-      </w:pPr>
-      <w:r>
-        <w:rPr>
-          <w:rFonts w:ascii="Candara" w:eastAsia="Arial" w:hAnsi="Candara"/>
-          <w:sz w:val="24"/>
-        </w:rPr>
-        <w:t>Each child is an individual. Therefore, each child will have an individual target for attainment. These targets will be set</w:t>
-      </w:r>
-      <w:r>
-        <w:rPr>
-          <w:rFonts w:ascii="Candara" w:eastAsia="Arial" w:hAnsi="Candara"/>
-          <w:sz w:val="24"/>
-        </w:rPr>
-        <w:t xml:space="preserve"> in the Summer Term</w:t>
-      </w:r>
-      <w:r>
-        <w:rPr>
-          <w:rFonts w:ascii="Candara" w:eastAsia="Arial" w:hAnsi="Candara"/>
-          <w:sz w:val="24"/>
-        </w:rPr>
-        <w:t xml:space="preserve"> before the beginning of the next academic year or </w:t>
-      </w:r>
-      <w:r>
-        <w:rPr>
-          <w:rFonts w:ascii="Candara" w:eastAsia="Arial" w:hAnsi="Candara"/>
-          <w:sz w:val="24"/>
-        </w:rPr>
-        <w:t xml:space="preserve">at the </w:t>
-      </w:r>
-      <w:r>
-        <w:rPr>
-          <w:rFonts w:ascii="Candara" w:eastAsia="Arial" w:hAnsi="Candara"/>
-          <w:sz w:val="24"/>
-        </w:rPr>
-        <w:t xml:space="preserve">child’s </w:t>
-      </w:r>
-      <w:r>
-        <w:rPr>
-          <w:rFonts w:ascii="Candara" w:eastAsia="Arial" w:hAnsi="Candara"/>
-          <w:sz w:val="24"/>
-        </w:rPr>
-        <w:t>point of arrival, to be achieved by the end of the Summer term</w:t>
-      </w:r>
-      <w:r>
-        <w:rPr>
-          <w:rFonts w:ascii="Candara" w:eastAsia="Arial" w:hAnsi="Candara"/>
-          <w:sz w:val="24"/>
-        </w:rPr>
-        <w:t>. These targets will reflect the annual expected progress</w:t>
-      </w:r>
-      <w:r>
-        <w:rPr>
-          <w:rFonts w:ascii="Candara" w:eastAsia="Arial" w:hAnsi="Candara"/>
-          <w:sz w:val="24"/>
-        </w:rPr>
-        <w:t xml:space="preserve"> of three sub levels. </w:t>
-      </w:r>
-      <w:r>
-        <w:rPr>
-          <w:rFonts w:ascii="Candara" w:eastAsia="Arial" w:hAnsi="Candara"/>
-          <w:sz w:val="24"/>
-        </w:rPr>
-        <w:t xml:space="preserve">These can be augmented by emotional security in a </w:t>
-      </w:r>
-      <w:proofErr w:type="gramStart"/>
-      <w:r>
-        <w:rPr>
-          <w:rFonts w:ascii="Candara" w:eastAsia="Arial" w:hAnsi="Candara"/>
-          <w:sz w:val="24"/>
-        </w:rPr>
-        <w:t>particular subject</w:t>
-      </w:r>
-      <w:proofErr w:type="gramEnd"/>
-      <w:r>
-        <w:rPr>
-          <w:rFonts w:ascii="Candara" w:eastAsia="Arial" w:hAnsi="Candara"/>
-          <w:sz w:val="24"/>
-        </w:rPr>
-        <w:t xml:space="preserve">. A positive focus subject may also lead to above expectation achievement. </w:t>
-      </w:r>
-      <w:r>
-        <w:rPr>
-          <w:rFonts w:ascii="Candara" w:eastAsia="Arial" w:hAnsi="Candara"/>
-          <w:sz w:val="24"/>
-        </w:rPr>
-        <w:t>The proprietor or teacher will set these targets bearing in mind the current attainment of the child and the information gathered in the initial interview and from other sources e.g. previous school and outside agencies.</w:t>
+          <w:b/>
+          <w:sz w:val="28"/>
+        </w:rPr>
+      </w:pPr>
+      <w:r>
+        <w:rPr>
+          <w:rFonts w:ascii="Candara" w:eastAsia="Arial" w:hAnsi="Candara"/>
+          <w:b/>
+          <w:sz w:val="28"/>
+        </w:rPr>
+        <w:t>Aims and outcomes for all pupils including SEND</w:t>
       </w:r>
     </w:p>
     <w:p>
@@ -3555,6 +3596,92 @@
           <w:sz w:val="24"/>
         </w:rPr>
       </w:pPr>
+      <w:r>
+        <w:rPr>
+          <w:rFonts w:ascii="Candara" w:eastAsia="Arial" w:hAnsi="Candara"/>
+          <w:sz w:val="24"/>
+        </w:rPr>
+        <w:t>Each child is an individual. Therefore, each child will have an individual target for attainment. These targets will be set</w:t>
+      </w:r>
+      <w:r>
+        <w:rPr>
+          <w:rFonts w:ascii="Candara" w:eastAsia="Arial" w:hAnsi="Candara"/>
+          <w:sz w:val="24"/>
+        </w:rPr>
+        <w:t xml:space="preserve"> in the Summer Term</w:t>
+      </w:r>
+      <w:r>
+        <w:rPr>
+          <w:rFonts w:ascii="Candara" w:eastAsia="Arial" w:hAnsi="Candara"/>
+          <w:sz w:val="24"/>
+        </w:rPr>
+        <w:t xml:space="preserve"> before the beginning of the next academic year or </w:t>
+      </w:r>
+      <w:r>
+        <w:rPr>
+          <w:rFonts w:ascii="Candara" w:eastAsia="Arial" w:hAnsi="Candara"/>
+          <w:sz w:val="24"/>
+        </w:rPr>
+        <w:t xml:space="preserve">at the </w:t>
+      </w:r>
+      <w:r>
+        <w:rPr>
+          <w:rFonts w:ascii="Candara" w:eastAsia="Arial" w:hAnsi="Candara"/>
+          <w:sz w:val="24"/>
+        </w:rPr>
+        <w:t xml:space="preserve">child’s </w:t>
+      </w:r>
+      <w:r>
+        <w:rPr>
+          <w:rFonts w:ascii="Candara" w:eastAsia="Arial" w:hAnsi="Candara"/>
+          <w:sz w:val="24"/>
+        </w:rPr>
+        <w:t>point of arrival, to be achieved by the end of the Summer term</w:t>
+      </w:r>
+      <w:r>
+        <w:rPr>
+          <w:rFonts w:ascii="Candara" w:eastAsia="Arial" w:hAnsi="Candara"/>
+          <w:sz w:val="24"/>
+        </w:rPr>
+        <w:t>. These targets will reflect the annual expected progress</w:t>
+      </w:r>
+      <w:r>
+        <w:rPr>
+          <w:rFonts w:ascii="Candara" w:eastAsia="Arial" w:hAnsi="Candara"/>
+          <w:sz w:val="24"/>
+        </w:rPr>
+        <w:t xml:space="preserve"> of three sub levels. </w:t>
+      </w:r>
+      <w:r>
+        <w:rPr>
+          <w:rFonts w:ascii="Candara" w:eastAsia="Arial" w:hAnsi="Candara"/>
+          <w:sz w:val="24"/>
+        </w:rPr>
+        <w:t xml:space="preserve">These can be augmented by emotional security in a </w:t>
+      </w:r>
+      <w:proofErr w:type="gramStart"/>
+      <w:r>
+        <w:rPr>
+          <w:rFonts w:ascii="Candara" w:eastAsia="Arial" w:hAnsi="Candara"/>
+          <w:sz w:val="24"/>
+        </w:rPr>
+        <w:t>particular subject</w:t>
+      </w:r>
+      <w:proofErr w:type="gramEnd"/>
+      <w:r>
+        <w:rPr>
+          <w:rFonts w:ascii="Candara" w:eastAsia="Arial" w:hAnsi="Candara"/>
+          <w:sz w:val="24"/>
+        </w:rPr>
+        <w:t xml:space="preserve">. A positive focus subject may also lead to above expectation achievement. </w:t>
+      </w:r>
+      <w:r>
+        <w:rPr>
+          <w:rFonts w:ascii="Candara" w:eastAsia="Arial" w:hAnsi="Candara"/>
+          <w:sz w:val="24"/>
+        </w:rPr>
+        <w:t>The proprietor or teacher will set these targets bearing in mind the current attainment of the child and the information gathered in the initial interview and from other sources e.g. previous school and outside agencies.</w:t>
+      </w:r>
     </w:p>
     <w:p>
       <w:pPr>
@@ -3566,54 +3693,103 @@
           <w:sz w:val="24"/>
         </w:rPr>
       </w:pPr>
+    </w:p>
+    <w:p>
+      <w:pPr>
+        <w:spacing w:line="258" w:lineRule="auto"/>
+        <w:ind w:right="120"/>
+        <w:jc w:val="both"/>
+        <w:rPr>
+          <w:rFonts w:ascii="Candara" w:eastAsia="Arial" w:hAnsi="Candara"/>
+          <w:i/>
+          <w:iCs/>
+          <w:sz w:val="22"/>
+          <w:szCs w:val="18"/>
+        </w:rPr>
+      </w:pPr>
+      <w:bookmarkStart w:id="3" w:name="_Hlk43634702"/>
       <w:r>
         <w:rPr>
           <w:rFonts w:ascii="Candara" w:hAnsi="Candara"/>
+          <w:b/>
+          <w:bCs/>
+          <w:i/>
+          <w:iCs/>
+          <w:sz w:val="18"/>
+          <w:szCs w:val="18"/>
         </w:rPr>
         <w:t xml:space="preserve">Figure </w:t>
       </w:r>
       <w:r>
         <w:rPr>
           <w:rFonts w:ascii="Candara" w:hAnsi="Candara"/>
+          <w:b/>
+          <w:bCs/>
+          <w:i/>
+          <w:iCs/>
+          <w:sz w:val="18"/>
+          <w:szCs w:val="18"/>
         </w:rPr>
         <w:fldChar w:fldCharType="begin"/>
       </w:r>
       <w:r>
         <w:rPr>
           <w:rFonts w:ascii="Candara" w:hAnsi="Candara"/>
+          <w:b/>
+          <w:bCs/>
+          <w:i/>
+          <w:iCs/>
+          <w:sz w:val="18"/>
+          <w:szCs w:val="18"/>
         </w:rPr>
         <w:instrText xml:space="preserve"> SEQ Figure \* ARABIC </w:instrText>
       </w:r>
       <w:r>
         <w:rPr>
           <w:rFonts w:ascii="Candara" w:hAnsi="Candara"/>
+          <w:b/>
+          <w:bCs/>
+          <w:i/>
+          <w:iCs/>
+          <w:sz w:val="18"/>
+          <w:szCs w:val="18"/>
         </w:rPr>
         <w:fldChar w:fldCharType="separate"/>
       </w:r>
       <w:r>
         <w:rPr>
           <w:rFonts w:ascii="Candara" w:hAnsi="Candara"/>
+          <w:b/>
+          <w:bCs/>
+          <w:i/>
+          <w:iCs/>
           <w:noProof/>
+          <w:sz w:val="18"/>
+          <w:szCs w:val="18"/>
         </w:rPr>
         <w:t>2</w:t>
       </w:r>
       <w:r>
         <w:rPr>
           <w:rFonts w:ascii="Candara" w:hAnsi="Candara"/>
+          <w:b/>
+          <w:bCs/>
+          <w:i/>
+          <w:iCs/>
+          <w:sz w:val="18"/>
+          <w:szCs w:val="18"/>
         </w:rPr>
         <w:fldChar w:fldCharType="end"/>
       </w:r>
       <w:r>
         <w:rPr>
           <w:rFonts w:ascii="Candara" w:hAnsi="Candara"/>
-        </w:rPr>
-        <w:t xml:space="preserve"> Example target setting for a child who will be attending in the Autumn term</w:t>
-      </w:r>
-      <w:r>
-        <w:rPr>
-          <w:rFonts w:ascii="Candara" w:hAnsi="Candara"/>
-        </w:rPr>
-        <w:t>.</w:t>
+          <w:i/>
+          <w:iCs/>
+          <w:sz w:val="18"/>
+          <w:szCs w:val="18"/>
+        </w:rPr>
+        <w:t xml:space="preserve"> Example target setting for a child who will be attending in the Autumn term.</w:t>
       </w:r>
     </w:p>
     <w:tbl>
@@ -3925,6 +4101,7 @@
         <w:t xml:space="preserve">Given that there are a small number of children in our school this process allows for individual assessment. </w:t>
       </w:r>
     </w:p>
+    <w:bookmarkEnd w:id="2"/>
     <w:p>
       <w:pPr>
         <w:spacing w:line="258" w:lineRule="auto"/>
@@ -4104,6 +4281,8 @@
         </w:rPr>
         <w:t>for EAL pupils;</w:t>
       </w:r>
+      <w:bookmarkStart w:id="4" w:name="_GoBack"/>
+      <w:bookmarkEnd w:id="4"/>
     </w:p>
     <w:p>
       <w:pPr>
@@ -4321,6 +4500,7 @@
         <w:t xml:space="preserve"> to support the pupil to improve progress.</w:t>
       </w:r>
     </w:p>
+    <w:bookmarkEnd w:id="3"/>
     <w:p>
       <w:pPr>
         <w:spacing w:line="258" w:lineRule="auto"/>
@@ -4339,93 +4519,17 @@
         <w:jc w:val="both"/>
         <w:rPr>
           <w:rFonts w:ascii="Candara" w:eastAsia="Arial" w:hAnsi="Candara"/>
-          <w:sz w:val="24"/>
-        </w:rPr>
-      </w:pPr>
-      <w:r>
-        <w:rPr>
-          <w:rFonts w:ascii="Candara" w:eastAsia="Arial" w:hAnsi="Candara"/>
-          <w:sz w:val="24"/>
-        </w:rPr>
-        <w:t>Interventions take the form of a twenty-minute focused teaching and activity session. At the end of the session the pupil is assed to see if they have retained the learning. If they have the next session is planned. As with all lessons, at the beginning of the next session the pupil is re-checked for retention of learning from the previous session prior to beginning new learning.</w:t>
-      </w:r>
-    </w:p>
-    <w:p>
-      <w:pPr>
-        <w:spacing w:line="258" w:lineRule="auto"/>
-        <w:ind w:right="120"/>
-        <w:jc w:val="both"/>
-        <w:rPr>
-          <w:rFonts w:ascii="Candara" w:eastAsia="Arial" w:hAnsi="Candara"/>
-          <w:sz w:val="24"/>
-        </w:rPr>
-      </w:pPr>
-    </w:p>
-    <w:p>
-      <w:pPr>
-        <w:spacing w:line="258" w:lineRule="auto"/>
-        <w:ind w:right="120"/>
-        <w:jc w:val="both"/>
-        <w:rPr>
-          <w:rFonts w:ascii="Candara" w:eastAsia="Arial" w:hAnsi="Candara"/>
-          <w:sz w:val="24"/>
-        </w:rPr>
-      </w:pPr>
-      <w:r>
-        <w:rPr>
-          <w:rFonts w:ascii="Candara" w:eastAsia="Arial" w:hAnsi="Candara"/>
-          <w:sz w:val="24"/>
-        </w:rPr>
-        <w:t>Pupil Progress</w:t>
-      </w:r>
-      <w:r>
-        <w:rPr>
-          <w:rFonts w:ascii="Candara" w:eastAsia="Arial" w:hAnsi="Candara"/>
-          <w:sz w:val="24"/>
-        </w:rPr>
-        <w:t xml:space="preserve"> is reassessed at the end of the following term.</w:t>
-      </w:r>
-    </w:p>
-    <w:p>
-      <w:pPr>
-        <w:spacing w:line="258" w:lineRule="auto"/>
-        <w:ind w:right="120"/>
-        <w:jc w:val="both"/>
-        <w:rPr>
-          <w:rFonts w:ascii="Candara" w:eastAsia="Arial" w:hAnsi="Candara"/>
-          <w:sz w:val="24"/>
-        </w:rPr>
-      </w:pPr>
-    </w:p>
-    <w:p>
-      <w:pPr>
-        <w:spacing w:line="258" w:lineRule="auto"/>
-        <w:ind w:right="120"/>
-        <w:jc w:val="both"/>
-        <w:rPr>
-          <w:rFonts w:ascii="Candara" w:eastAsia="Arial" w:hAnsi="Candara"/>
           <w:b/>
           <w:sz w:val="28"/>
         </w:rPr>
       </w:pPr>
-    </w:p>
-    <w:p>
-      <w:pPr>
-        <w:spacing w:line="258" w:lineRule="auto"/>
-        <w:ind w:right="120"/>
-        <w:jc w:val="both"/>
+      <w:r>
         <w:rPr>
           <w:rFonts w:ascii="Candara" w:eastAsia="Arial" w:hAnsi="Candara"/>
           <w:b/>
           <w:sz w:val="28"/>
         </w:rPr>
-      </w:pPr>
-      <w:r>
-        <w:rPr>
-          <w:rFonts w:ascii="Candara" w:eastAsia="Arial" w:hAnsi="Candara"/>
-          <w:b/>
-          <w:sz w:val="28"/>
-        </w:rPr>
+        <w:lastRenderedPageBreak/>
         <w:t>Assessing Social and Emotional performance</w:t>
       </w:r>
     </w:p>
@@ -4679,8 +4783,11 @@
         <w:ind w:right="120"/>
         <w:jc w:val="both"/>
         <w:rPr>
-          <w:rFonts w:ascii="Candara" w:eastAsia="Arial" w:hAnsi="Candara"/>
-          <w:sz w:val="24"/>
+          <w:rStyle w:val="Hyperlink"/>
+          <w:rFonts w:ascii="Candara" w:eastAsia="Arial" w:hAnsi="Candara"/>
+          <w:color w:val="auto"/>
+          <w:sz w:val="24"/>
+          <w:u w:val="none"/>
         </w:rPr>
       </w:pPr>
       <w:r>
@@ -4708,8 +4815,108 @@
         </w:r>
       </w:hyperlink>
     </w:p>
+    <w:p>
+      <w:pPr>
+        <w:spacing w:line="258" w:lineRule="auto"/>
+        <w:ind w:left="720" w:right="120"/>
+        <w:jc w:val="both"/>
+        <w:rPr>
+          <w:rStyle w:val="Hyperlink"/>
+          <w:rFonts w:ascii="Candara" w:eastAsia="Arial" w:hAnsi="Candara"/>
+          <w:color w:val="auto"/>
+          <w:sz w:val="24"/>
+          <w:u w:val="none"/>
+        </w:rPr>
+      </w:pPr>
+    </w:p>
+    <w:p>
+      <w:pPr>
+        <w:numPr>
+          <w:ilvl w:val="0"/>
+          <w:numId w:val="7"/>
+        </w:numPr>
+        <w:spacing w:line="258" w:lineRule="auto"/>
+        <w:ind w:right="120"/>
+        <w:jc w:val="both"/>
+        <w:rPr>
+          <w:rStyle w:val="Hyperlink"/>
+          <w:rFonts w:ascii="Candara" w:eastAsia="Arial" w:hAnsi="Candara"/>
+          <w:color w:val="auto"/>
+          <w:sz w:val="24"/>
+          <w:u w:val="none"/>
+        </w:rPr>
+      </w:pPr>
+      <w:r>
+        <w:rPr>
+          <w:rStyle w:val="Hyperlink"/>
+          <w:color w:val="auto"/>
+          <w:sz w:val="24"/>
+          <w:szCs w:val="24"/>
+          <w:u w:val="none"/>
+        </w:rPr>
+        <w:t>Thrive approach</w:t>
+      </w:r>
+    </w:p>
+    <w:p>
+      <w:pPr>
+        <w:numPr>
+          <w:ilvl w:val="1"/>
+          <w:numId w:val="7"/>
+        </w:numPr>
+        <w:spacing w:line="258" w:lineRule="auto"/>
+        <w:ind w:right="120"/>
+        <w:jc w:val="both"/>
+        <w:rPr>
+          <w:rFonts w:ascii="Candara" w:eastAsia="Arial" w:hAnsi="Candara"/>
+          <w:sz w:val="32"/>
+          <w:szCs w:val="24"/>
+        </w:rPr>
+      </w:pPr>
+      <w:r>
+        <w:rPr>
+          <w:rStyle w:val="Hyperlink"/>
+          <w:color w:val="auto"/>
+          <w:sz w:val="24"/>
+          <w:szCs w:val="24"/>
+          <w:u w:val="none"/>
+        </w:rPr>
+        <w:t xml:space="preserve">Thrive is </w:t>
+      </w:r>
+      <w:proofErr w:type="gramStart"/>
+      <w:r>
+        <w:rPr>
+          <w:rStyle w:val="Hyperlink"/>
+          <w:color w:val="auto"/>
+          <w:sz w:val="24"/>
+          <w:szCs w:val="24"/>
+          <w:u w:val="none"/>
+        </w:rPr>
+        <w:t>similar to</w:t>
+      </w:r>
+      <w:proofErr w:type="gramEnd"/>
+      <w:r>
+        <w:rPr>
+          <w:rStyle w:val="Hyperlink"/>
+          <w:color w:val="auto"/>
+          <w:sz w:val="24"/>
+          <w:szCs w:val="24"/>
+          <w:u w:val="none"/>
+        </w:rPr>
+        <w:t xml:space="preserve"> Motional but has a more detailed online tool and profiling system. The company give extensive training and support for Thrive Practitioners. It can be found at </w:t>
+      </w:r>
+      <w:hyperlink r:id="rId10" w:history="1">
+        <w:r>
+          <w:rPr>
+            <w:rStyle w:val="Hyperlink"/>
+            <w:sz w:val="24"/>
+            <w:szCs w:val="24"/>
+          </w:rPr>
+          <w:t>https://www.thriveapproach.com/</w:t>
+        </w:r>
+      </w:hyperlink>
+    </w:p>
     <w:sectPr>
-      <w:footerReference w:type="default" r:id="rId10"/>
+      <w:footerReference w:type="default" r:id="rId11"/>
       <w:pgSz w:w="11900" w:h="16838"/>
       <w:pgMar w:top="1440" w:right="1420" w:bottom="704" w:left="1440" w:header="0" w:footer="430" w:gutter="0"/>
       <w:cols w:space="0" w:equalWidth="0">
@@ -6337,7 +6544,7 @@
 </file>
 
 <file path=customXml/itemProps1.xml><?xml version="1.0" encoding="utf-8"?>
-<ds:datastoreItem xmlns:ds="http://schemas.openxmlformats.org/officeDocument/2006/customXml" ds:itemID="{95B2E3EA-310C-4C99-B9C3-C062709E8B2F}">
+<ds:datastoreItem xmlns:ds="http://schemas.openxmlformats.org/officeDocument/2006/customXml" ds:itemID="{53C0D61C-EA05-400F-8C4F-1D0890918A4F}">
   <ds:schemaRefs>
     <ds:schemaRef ds:uri="http://schemas.openxmlformats.org/officeDocument/2006/bibliography"/>
   </ds:schemaRefs>

</xml_diff>